<commit_message>
Alchemy, Animal Companion tree
</commit_message>
<xml_diff>
--- a/RBNew/AnthisAlchemy.docx
+++ b/RBNew/AnthisAlchemy.docx
@@ -68,6 +68,53 @@
           <w:sz w:val="20"/>
         </w:rPr>
         <w:t>Like divine invocation, and spirit calling, failure or marginal success costs the alchemist skill levels. This loss represents the cost of materials and can be regained with access to a market at a rate of 25g/skill level.</w:t>
+      </w:r>
+    </w:p>
+    <w:p>
+      <w:pPr>
+        <w:rPr>
+          <w:rFonts w:ascii="Pericles" w:hAnsi="Pericles"/>
+          <w:b/>
+          <w:sz w:val="24"/>
+        </w:rPr>
+      </w:pPr>
+      <w:r>
+        <w:rPr>
+          <w:rFonts w:ascii="Pericles" w:hAnsi="Pericles"/>
+          <w:b/>
+          <w:sz w:val="24"/>
+        </w:rPr>
+        <w:t>Exotics</w:t>
+      </w:r>
+    </w:p>
+    <w:p>
+      <w:pPr>
+        <w:rPr>
+          <w:rFonts w:ascii="Pericles" w:hAnsi="Pericles"/>
+          <w:sz w:val="20"/>
+        </w:rPr>
+      </w:pPr>
+      <w:r>
+        <w:rPr>
+          <w:rFonts w:ascii="Pericles" w:hAnsi="Pericles"/>
+          <w:sz w:val="20"/>
+        </w:rPr>
+        <w:t>Exotics represent rare ingredients that are used in potion-making. They can be extracted from the corpses of rare creatures, rare plants, and certain phenomenon.</w:t>
+      </w:r>
+    </w:p>
+    <w:p>
+      <w:pPr>
+        <w:rPr>
+          <w:rFonts w:ascii="Pericles" w:hAnsi="Pericles"/>
+          <w:sz w:val="20"/>
+        </w:rPr>
+      </w:pPr>
+      <w:r>
+        <w:rPr>
+          <w:rFonts w:ascii="Pericles" w:hAnsi="Pericles"/>
+          <w:sz w:val="20"/>
+        </w:rPr>
+        <w:t>Exotics are used to empower potions, giving them increased duration, or enhanced effects. Unless otherwise noted, multiple exotics can be used in a single potion and their effects stack.</w:t>
       </w:r>
     </w:p>
     <w:p>
@@ -194,7 +241,7 @@
       <w:tblGrid>
         <w:gridCol w:w="1995"/>
         <w:gridCol w:w="487"/>
-        <w:gridCol w:w="5155"/>
+        <w:gridCol w:w="6015"/>
       </w:tblGrid>
       <w:tr>
         <w:tc>
@@ -383,6 +430,29 @@
               <w:t>Eats through metal</w:t>
             </w:r>
           </w:p>
+          <w:p>
+            <w:pPr>
+              <w:pStyle w:val="ListParagraph"/>
+              <w:numPr>
+                <w:ilvl w:val="0"/>
+                <w:numId w:val="1"/>
+              </w:numPr>
+              <w:spacing w:line="240" w:lineRule="auto"/>
+              <w:rPr>
+                <w:rFonts w:ascii="Pericles" w:hAnsi="Pericles"/>
+                <w:sz w:val="16"/>
+                <w:szCs w:val="16"/>
+              </w:rPr>
+            </w:pPr>
+            <w:r>
+              <w:rPr>
+                <w:rFonts w:ascii="Pericles" w:hAnsi="Pericles"/>
+                <w:sz w:val="16"/>
+                <w:szCs w:val="16"/>
+              </w:rPr>
+              <w:t>Exotics increase damage by 2</w:t>
+            </w:r>
+          </w:p>
         </w:tc>
       </w:tr>
       <w:tr>
@@ -478,7 +548,53 @@
                 <w:sz w:val="16"/>
                 <w:szCs w:val="16"/>
               </w:rPr>
+              <w:t>Lasts 3 hours</w:t>
+            </w:r>
+          </w:p>
+          <w:p>
+            <w:pPr>
+              <w:pStyle w:val="ListParagraph"/>
+              <w:numPr>
+                <w:ilvl w:val="0"/>
+                <w:numId w:val="1"/>
+              </w:numPr>
+              <w:spacing w:line="240" w:lineRule="auto"/>
+              <w:rPr>
+                <w:rFonts w:ascii="Pericles" w:hAnsi="Pericles"/>
+                <w:sz w:val="16"/>
+                <w:szCs w:val="16"/>
+              </w:rPr>
+            </w:pPr>
+            <w:r>
+              <w:rPr>
+                <w:rFonts w:ascii="Pericles" w:hAnsi="Pericles"/>
+                <w:sz w:val="16"/>
+                <w:szCs w:val="16"/>
+              </w:rPr>
               <w:t>Each recipe must be learned separately</w:t>
+            </w:r>
+          </w:p>
+          <w:p>
+            <w:pPr>
+              <w:pStyle w:val="ListParagraph"/>
+              <w:numPr>
+                <w:ilvl w:val="0"/>
+                <w:numId w:val="1"/>
+              </w:numPr>
+              <w:spacing w:line="240" w:lineRule="auto"/>
+              <w:rPr>
+                <w:rFonts w:ascii="Pericles" w:hAnsi="Pericles"/>
+                <w:sz w:val="16"/>
+                <w:szCs w:val="16"/>
+              </w:rPr>
+            </w:pPr>
+            <w:r>
+              <w:rPr>
+                <w:rFonts w:ascii="Pericles" w:hAnsi="Pericles"/>
+                <w:sz w:val="16"/>
+                <w:szCs w:val="16"/>
+              </w:rPr>
+              <w:t>Exotics add 1 to the stat boost or increase duration to 1 day</w:t>
             </w:r>
           </w:p>
         </w:tc>
@@ -835,6 +951,7 @@
                 <w:sz w:val="16"/>
                 <w:szCs w:val="16"/>
               </w:rPr>
+              <w:lastRenderedPageBreak/>
               <w:t>Fly</w:t>
             </w:r>
           </w:p>
@@ -859,443 +976,422 @@
                 <w:szCs w:val="16"/>
               </w:rPr>
               <w:t>+++</w:t>
+            </w:r>
+          </w:p>
+        </w:tc>
+        <w:tc>
+          <w:tcPr>
+            <w:tcW w:w="0" w:type="auto"/>
+          </w:tcPr>
+          <w:p>
+            <w:pPr>
+              <w:pStyle w:val="ListParagraph"/>
+              <w:numPr>
+                <w:ilvl w:val="0"/>
+                <w:numId w:val="1"/>
+              </w:numPr>
+              <w:spacing w:line="240" w:lineRule="auto"/>
+              <w:rPr>
+                <w:rFonts w:ascii="Pericles" w:hAnsi="Pericles"/>
+                <w:sz w:val="16"/>
+                <w:szCs w:val="16"/>
+              </w:rPr>
+            </w:pPr>
+          </w:p>
+        </w:tc>
+      </w:tr>
+      <w:tr>
+        <w:tc>
+          <w:tcPr>
+            <w:tcW w:w="0" w:type="auto"/>
+          </w:tcPr>
+          <w:p>
+            <w:pPr>
+              <w:rPr>
+                <w:rFonts w:ascii="Pericles" w:hAnsi="Pericles"/>
+                <w:sz w:val="16"/>
+                <w:szCs w:val="16"/>
+              </w:rPr>
+            </w:pPr>
+            <w:r>
+              <w:rPr>
+                <w:rFonts w:ascii="Pericles" w:hAnsi="Pericles"/>
+                <w:sz w:val="16"/>
+                <w:szCs w:val="16"/>
+              </w:rPr>
+              <w:t>Gaseous Form</w:t>
+            </w:r>
+          </w:p>
+        </w:tc>
+        <w:tc>
+          <w:tcPr>
+            <w:tcW w:w="0" w:type="auto"/>
+          </w:tcPr>
+          <w:p>
+            <w:pPr>
+              <w:jc w:val="right"/>
+              <w:rPr>
+                <w:rFonts w:ascii="Pericles" w:hAnsi="Pericles"/>
+                <w:sz w:val="16"/>
+                <w:szCs w:val="16"/>
+              </w:rPr>
+            </w:pPr>
+            <w:r>
+              <w:rPr>
+                <w:rFonts w:ascii="Pericles" w:hAnsi="Pericles"/>
+                <w:sz w:val="16"/>
+                <w:szCs w:val="16"/>
+              </w:rPr>
+              <w:t>+++</w:t>
+            </w:r>
+          </w:p>
+        </w:tc>
+        <w:tc>
+          <w:tcPr>
+            <w:tcW w:w="0" w:type="auto"/>
+          </w:tcPr>
+          <w:p>
+            <w:pPr>
+              <w:pStyle w:val="ListParagraph"/>
+              <w:numPr>
+                <w:ilvl w:val="0"/>
+                <w:numId w:val="1"/>
+              </w:numPr>
+              <w:spacing w:line="240" w:lineRule="auto"/>
+              <w:rPr>
+                <w:rFonts w:ascii="Pericles" w:hAnsi="Pericles"/>
+                <w:sz w:val="16"/>
+                <w:szCs w:val="16"/>
+              </w:rPr>
+            </w:pPr>
+          </w:p>
+        </w:tc>
+      </w:tr>
+      <w:tr>
+        <w:tc>
+          <w:tcPr>
+            <w:tcW w:w="0" w:type="auto"/>
+          </w:tcPr>
+          <w:p>
+            <w:pPr>
+              <w:rPr>
+                <w:rFonts w:ascii="Pericles" w:hAnsi="Pericles"/>
+                <w:sz w:val="16"/>
+                <w:szCs w:val="16"/>
+              </w:rPr>
+            </w:pPr>
+            <w:r>
+              <w:rPr>
+                <w:rFonts w:ascii="Pericles" w:hAnsi="Pericles"/>
+                <w:sz w:val="16"/>
+                <w:szCs w:val="16"/>
+              </w:rPr>
+              <w:t>Healing Elixir</w:t>
+            </w:r>
+            <w:r>
+              <w:rPr>
+                <w:rFonts w:ascii="Pericles" w:hAnsi="Pericles"/>
+                <w:sz w:val="16"/>
+                <w:szCs w:val="16"/>
+              </w:rPr>
+              <w:t xml:space="preserve"> I</w:t>
+            </w:r>
+          </w:p>
+        </w:tc>
+        <w:tc>
+          <w:tcPr>
+            <w:tcW w:w="0" w:type="auto"/>
+          </w:tcPr>
+          <w:p>
+            <w:pPr>
+              <w:jc w:val="right"/>
+              <w:rPr>
+                <w:rFonts w:ascii="Pericles" w:hAnsi="Pericles"/>
+                <w:sz w:val="16"/>
+                <w:szCs w:val="16"/>
+              </w:rPr>
+            </w:pPr>
+            <w:r>
+              <w:rPr>
+                <w:rFonts w:ascii="Pericles" w:hAnsi="Pericles"/>
+                <w:sz w:val="16"/>
+                <w:szCs w:val="16"/>
+              </w:rPr>
+              <w:t>++</w:t>
+            </w:r>
+          </w:p>
+        </w:tc>
+        <w:tc>
+          <w:tcPr>
+            <w:tcW w:w="0" w:type="auto"/>
+          </w:tcPr>
+          <w:p>
+            <w:pPr>
+              <w:pStyle w:val="ListParagraph"/>
+              <w:numPr>
+                <w:ilvl w:val="0"/>
+                <w:numId w:val="1"/>
+              </w:numPr>
+              <w:spacing w:line="240" w:lineRule="auto"/>
+              <w:rPr>
+                <w:rFonts w:ascii="Pericles" w:hAnsi="Pericles"/>
+                <w:sz w:val="16"/>
+                <w:szCs w:val="16"/>
+              </w:rPr>
+            </w:pPr>
+            <w:r>
+              <w:rPr>
+                <w:rFonts w:ascii="Pericles" w:hAnsi="Pericles"/>
+                <w:sz w:val="16"/>
+                <w:szCs w:val="16"/>
+              </w:rPr>
+              <w:t xml:space="preserve">Alchemical healing for </w:t>
+            </w:r>
+            <w:r>
+              <w:rPr>
+                <w:rFonts w:ascii="Pericles" w:hAnsi="Pericles"/>
+                <w:sz w:val="16"/>
+                <w:szCs w:val="16"/>
+              </w:rPr>
+              <w:t>2</w:t>
+            </w:r>
+            <w:r>
+              <w:rPr>
+                <w:rFonts w:ascii="Pericles" w:hAnsi="Pericles"/>
+                <w:sz w:val="16"/>
+                <w:szCs w:val="16"/>
+              </w:rPr>
+              <w:t>d4 hit points</w:t>
+            </w:r>
+          </w:p>
+          <w:p>
+            <w:pPr>
+              <w:pStyle w:val="ListParagraph"/>
+              <w:numPr>
+                <w:ilvl w:val="0"/>
+                <w:numId w:val="1"/>
+              </w:numPr>
+              <w:spacing w:line="240" w:lineRule="auto"/>
+              <w:rPr>
+                <w:rFonts w:ascii="Pericles" w:hAnsi="Pericles"/>
+                <w:sz w:val="16"/>
+                <w:szCs w:val="16"/>
+              </w:rPr>
+            </w:pPr>
+            <w:r>
+              <w:rPr>
+                <w:rFonts w:ascii="Pericles" w:hAnsi="Pericles"/>
+                <w:sz w:val="16"/>
+                <w:szCs w:val="16"/>
+              </w:rPr>
+              <w:t>Exotics add +2 healing</w:t>
+            </w:r>
+          </w:p>
+        </w:tc>
+      </w:tr>
+      <w:tr>
+        <w:tc>
+          <w:tcPr>
+            <w:tcW w:w="0" w:type="auto"/>
+          </w:tcPr>
+          <w:p>
+            <w:pPr>
+              <w:rPr>
+                <w:rFonts w:ascii="Pericles" w:hAnsi="Pericles"/>
+                <w:sz w:val="16"/>
+                <w:szCs w:val="16"/>
+              </w:rPr>
+            </w:pPr>
+            <w:r>
+              <w:rPr>
+                <w:rFonts w:ascii="Pericles" w:hAnsi="Pericles"/>
+                <w:sz w:val="16"/>
+                <w:szCs w:val="16"/>
+              </w:rPr>
+              <w:t>Invisibility</w:t>
+            </w:r>
+          </w:p>
+        </w:tc>
+        <w:tc>
+          <w:tcPr>
+            <w:tcW w:w="0" w:type="auto"/>
+          </w:tcPr>
+          <w:p>
+            <w:pPr>
+              <w:jc w:val="right"/>
+              <w:rPr>
+                <w:rFonts w:ascii="Pericles" w:hAnsi="Pericles"/>
+                <w:sz w:val="16"/>
+                <w:szCs w:val="16"/>
+              </w:rPr>
+            </w:pPr>
+            <w:r>
+              <w:rPr>
+                <w:rFonts w:ascii="Pericles" w:hAnsi="Pericles"/>
+                <w:sz w:val="16"/>
+                <w:szCs w:val="16"/>
+              </w:rPr>
+              <w:t>+++</w:t>
+            </w:r>
+          </w:p>
+        </w:tc>
+        <w:tc>
+          <w:tcPr>
+            <w:tcW w:w="0" w:type="auto"/>
+          </w:tcPr>
+          <w:p>
+            <w:pPr>
+              <w:pStyle w:val="ListParagraph"/>
+              <w:numPr>
+                <w:ilvl w:val="0"/>
+                <w:numId w:val="1"/>
+              </w:numPr>
+              <w:spacing w:line="240" w:lineRule="auto"/>
+              <w:rPr>
+                <w:rFonts w:ascii="Pericles" w:hAnsi="Pericles"/>
+                <w:sz w:val="16"/>
+                <w:szCs w:val="16"/>
+              </w:rPr>
+            </w:pPr>
+            <w:r>
+              <w:rPr>
+                <w:rFonts w:ascii="Pericles" w:hAnsi="Pericles"/>
+                <w:sz w:val="16"/>
+                <w:szCs w:val="16"/>
+              </w:rPr>
+              <w:t>Turns the user invisible</w:t>
+            </w:r>
+            <w:r>
+              <w:rPr>
+                <w:rFonts w:ascii="Pericles" w:hAnsi="Pericles"/>
+                <w:sz w:val="16"/>
+                <w:szCs w:val="16"/>
+              </w:rPr>
+              <w:t xml:space="preserve"> for 1 hour</w:t>
+            </w:r>
+          </w:p>
+          <w:p>
+            <w:pPr>
+              <w:pStyle w:val="ListParagraph"/>
+              <w:numPr>
+                <w:ilvl w:val="0"/>
+                <w:numId w:val="1"/>
+              </w:numPr>
+              <w:spacing w:line="240" w:lineRule="auto"/>
+              <w:rPr>
+                <w:rFonts w:ascii="Pericles" w:hAnsi="Pericles"/>
+                <w:sz w:val="16"/>
+                <w:szCs w:val="16"/>
+              </w:rPr>
+            </w:pPr>
+            <w:r>
+              <w:rPr>
+                <w:rFonts w:ascii="Pericles" w:hAnsi="Pericles"/>
+                <w:sz w:val="16"/>
+                <w:szCs w:val="16"/>
+              </w:rPr>
+              <w:t>Exotics increase duration for 3x</w:t>
+            </w:r>
+          </w:p>
+        </w:tc>
+      </w:tr>
+      <w:tr>
+        <w:tc>
+          <w:tcPr>
+            <w:tcW w:w="0" w:type="auto"/>
+          </w:tcPr>
+          <w:p>
+            <w:pPr>
+              <w:rPr>
+                <w:rFonts w:ascii="Pericles" w:hAnsi="Pericles"/>
+                <w:sz w:val="16"/>
+                <w:szCs w:val="16"/>
+              </w:rPr>
+            </w:pPr>
+            <w:r>
+              <w:rPr>
+                <w:rFonts w:ascii="Pericles" w:hAnsi="Pericles"/>
+                <w:sz w:val="16"/>
+                <w:szCs w:val="16"/>
+              </w:rPr>
+              <w:t>Iron Skin</w:t>
+            </w:r>
+          </w:p>
+        </w:tc>
+        <w:tc>
+          <w:tcPr>
+            <w:tcW w:w="0" w:type="auto"/>
+          </w:tcPr>
+          <w:p>
+            <w:pPr>
+              <w:jc w:val="right"/>
+              <w:rPr>
+                <w:rFonts w:ascii="Pericles" w:hAnsi="Pericles"/>
+                <w:sz w:val="16"/>
+                <w:szCs w:val="16"/>
+              </w:rPr>
+            </w:pPr>
+            <w:r>
+              <w:rPr>
+                <w:rFonts w:ascii="Pericles" w:hAnsi="Pericles"/>
+                <w:sz w:val="16"/>
+                <w:szCs w:val="16"/>
+              </w:rPr>
+              <w:t>++</w:t>
+            </w:r>
+          </w:p>
+        </w:tc>
+        <w:tc>
+          <w:tcPr>
+            <w:tcW w:w="0" w:type="auto"/>
+          </w:tcPr>
+          <w:p>
+            <w:pPr>
+              <w:pStyle w:val="ListParagraph"/>
+              <w:numPr>
+                <w:ilvl w:val="0"/>
+                <w:numId w:val="1"/>
+              </w:numPr>
+              <w:spacing w:line="240" w:lineRule="auto"/>
+              <w:rPr>
+                <w:rFonts w:ascii="Pericles" w:hAnsi="Pericles"/>
+                <w:sz w:val="16"/>
+                <w:szCs w:val="16"/>
+              </w:rPr>
+            </w:pPr>
+            <w:r>
+              <w:rPr>
+                <w:rFonts w:ascii="Pericles" w:hAnsi="Pericles"/>
+                <w:sz w:val="16"/>
+                <w:szCs w:val="16"/>
+              </w:rPr>
+              <w:t>+1 AV for 1 hour</w:t>
+            </w:r>
+          </w:p>
+          <w:p>
+            <w:pPr>
+              <w:pStyle w:val="ListParagraph"/>
+              <w:numPr>
+                <w:ilvl w:val="0"/>
+                <w:numId w:val="1"/>
+              </w:numPr>
+              <w:spacing w:line="240" w:lineRule="auto"/>
+              <w:rPr>
+                <w:rFonts w:ascii="Pericles" w:hAnsi="Pericles"/>
+                <w:sz w:val="16"/>
+                <w:szCs w:val="16"/>
+              </w:rPr>
+            </w:pPr>
+            <w:r>
+              <w:rPr>
+                <w:rFonts w:ascii="Pericles" w:hAnsi="Pericles"/>
+                <w:sz w:val="16"/>
+                <w:szCs w:val="16"/>
+              </w:rPr>
+              <w:t>+1 defense for 1 hour</w:t>
             </w:r>
             <w:bookmarkStart w:id="0" w:name="_GoBack"/>
             <w:bookmarkEnd w:id="0"/>
-          </w:p>
-        </w:tc>
-        <w:tc>
-          <w:tcPr>
-            <w:tcW w:w="0" w:type="auto"/>
-          </w:tcPr>
-          <w:p>
-            <w:pPr>
-              <w:pStyle w:val="ListParagraph"/>
-              <w:numPr>
-                <w:ilvl w:val="0"/>
-                <w:numId w:val="1"/>
-              </w:numPr>
-              <w:spacing w:line="240" w:lineRule="auto"/>
-              <w:rPr>
-                <w:rFonts w:ascii="Pericles" w:hAnsi="Pericles"/>
-                <w:sz w:val="16"/>
-                <w:szCs w:val="16"/>
-              </w:rPr>
-            </w:pPr>
-          </w:p>
-        </w:tc>
-      </w:tr>
-      <w:tr>
-        <w:tc>
-          <w:tcPr>
-            <w:tcW w:w="0" w:type="auto"/>
-          </w:tcPr>
-          <w:p>
-            <w:pPr>
-              <w:rPr>
-                <w:rFonts w:ascii="Pericles" w:hAnsi="Pericles"/>
-                <w:sz w:val="16"/>
-                <w:szCs w:val="16"/>
-              </w:rPr>
-            </w:pPr>
-            <w:r>
-              <w:rPr>
-                <w:rFonts w:ascii="Pericles" w:hAnsi="Pericles"/>
-                <w:sz w:val="16"/>
-                <w:szCs w:val="16"/>
-              </w:rPr>
-              <w:t>Gaseous Form</w:t>
-            </w:r>
-          </w:p>
-        </w:tc>
-        <w:tc>
-          <w:tcPr>
-            <w:tcW w:w="0" w:type="auto"/>
-          </w:tcPr>
-          <w:p>
-            <w:pPr>
-              <w:jc w:val="right"/>
-              <w:rPr>
-                <w:rFonts w:ascii="Pericles" w:hAnsi="Pericles"/>
-                <w:sz w:val="16"/>
-                <w:szCs w:val="16"/>
-              </w:rPr>
-            </w:pPr>
-            <w:r>
-              <w:rPr>
-                <w:rFonts w:ascii="Pericles" w:hAnsi="Pericles"/>
-                <w:sz w:val="16"/>
-                <w:szCs w:val="16"/>
-              </w:rPr>
-              <w:t>+++</w:t>
-            </w:r>
-          </w:p>
-        </w:tc>
-        <w:tc>
-          <w:tcPr>
-            <w:tcW w:w="0" w:type="auto"/>
-          </w:tcPr>
-          <w:p>
-            <w:pPr>
-              <w:pStyle w:val="ListParagraph"/>
-              <w:numPr>
-                <w:ilvl w:val="0"/>
-                <w:numId w:val="1"/>
-              </w:numPr>
-              <w:spacing w:line="240" w:lineRule="auto"/>
-              <w:rPr>
-                <w:rFonts w:ascii="Pericles" w:hAnsi="Pericles"/>
-                <w:sz w:val="16"/>
-                <w:szCs w:val="16"/>
-              </w:rPr>
-            </w:pPr>
-          </w:p>
-        </w:tc>
-      </w:tr>
-      <w:tr>
-        <w:tc>
-          <w:tcPr>
-            <w:tcW w:w="0" w:type="auto"/>
-          </w:tcPr>
-          <w:p>
-            <w:pPr>
-              <w:rPr>
-                <w:rFonts w:ascii="Pericles" w:hAnsi="Pericles"/>
-                <w:sz w:val="16"/>
-                <w:szCs w:val="16"/>
-              </w:rPr>
-            </w:pPr>
-            <w:r>
-              <w:rPr>
-                <w:rFonts w:ascii="Pericles" w:hAnsi="Pericles"/>
-                <w:sz w:val="16"/>
-                <w:szCs w:val="16"/>
-              </w:rPr>
-              <w:t>Healing Elixir</w:t>
-            </w:r>
-            <w:r>
-              <w:rPr>
-                <w:rFonts w:ascii="Pericles" w:hAnsi="Pericles"/>
-                <w:sz w:val="16"/>
-                <w:szCs w:val="16"/>
-              </w:rPr>
-              <w:t xml:space="preserve"> I</w:t>
-            </w:r>
-          </w:p>
-        </w:tc>
-        <w:tc>
-          <w:tcPr>
-            <w:tcW w:w="0" w:type="auto"/>
-          </w:tcPr>
-          <w:p>
-            <w:pPr>
-              <w:jc w:val="right"/>
-              <w:rPr>
-                <w:rFonts w:ascii="Pericles" w:hAnsi="Pericles"/>
-                <w:sz w:val="16"/>
-                <w:szCs w:val="16"/>
-              </w:rPr>
-            </w:pPr>
-            <w:r>
-              <w:rPr>
-                <w:rFonts w:ascii="Pericles" w:hAnsi="Pericles"/>
-                <w:sz w:val="16"/>
-                <w:szCs w:val="16"/>
-              </w:rPr>
-              <w:t>++</w:t>
-            </w:r>
-          </w:p>
-        </w:tc>
-        <w:tc>
-          <w:tcPr>
-            <w:tcW w:w="0" w:type="auto"/>
-          </w:tcPr>
-          <w:p>
-            <w:pPr>
-              <w:pStyle w:val="ListParagraph"/>
-              <w:numPr>
-                <w:ilvl w:val="0"/>
-                <w:numId w:val="1"/>
-              </w:numPr>
-              <w:spacing w:line="240" w:lineRule="auto"/>
-              <w:rPr>
-                <w:rFonts w:ascii="Pericles" w:hAnsi="Pericles"/>
-                <w:sz w:val="16"/>
-                <w:szCs w:val="16"/>
-              </w:rPr>
-            </w:pPr>
-            <w:r>
-              <w:rPr>
-                <w:rFonts w:ascii="Pericles" w:hAnsi="Pericles"/>
-                <w:sz w:val="16"/>
-                <w:szCs w:val="16"/>
-              </w:rPr>
-              <w:t xml:space="preserve">Alchemical healing for </w:t>
-            </w:r>
-            <w:r>
-              <w:rPr>
-                <w:rFonts w:ascii="Pericles" w:hAnsi="Pericles"/>
-                <w:sz w:val="16"/>
-                <w:szCs w:val="16"/>
-              </w:rPr>
-              <w:t>2</w:t>
-            </w:r>
-            <w:r>
-              <w:rPr>
-                <w:rFonts w:ascii="Pericles" w:hAnsi="Pericles"/>
-                <w:sz w:val="16"/>
-                <w:szCs w:val="16"/>
-              </w:rPr>
-              <w:t>d4 hit points</w:t>
-            </w:r>
-          </w:p>
-        </w:tc>
-      </w:tr>
-      <w:tr>
-        <w:tc>
-          <w:tcPr>
-            <w:tcW w:w="0" w:type="auto"/>
-          </w:tcPr>
-          <w:p>
-            <w:pPr>
-              <w:rPr>
-                <w:rFonts w:ascii="Pericles" w:hAnsi="Pericles"/>
-                <w:sz w:val="16"/>
-                <w:szCs w:val="16"/>
-              </w:rPr>
-            </w:pPr>
-            <w:r>
-              <w:rPr>
-                <w:rFonts w:ascii="Pericles" w:hAnsi="Pericles"/>
-                <w:sz w:val="16"/>
-                <w:szCs w:val="16"/>
-              </w:rPr>
-              <w:t>Healing Elixir II</w:t>
-            </w:r>
-          </w:p>
-        </w:tc>
-        <w:tc>
-          <w:tcPr>
-            <w:tcW w:w="0" w:type="auto"/>
-          </w:tcPr>
-          <w:p>
-            <w:pPr>
-              <w:jc w:val="right"/>
-              <w:rPr>
-                <w:rFonts w:ascii="Pericles" w:hAnsi="Pericles"/>
-                <w:sz w:val="16"/>
-                <w:szCs w:val="16"/>
-              </w:rPr>
-            </w:pPr>
-            <w:r>
-              <w:rPr>
-                <w:rFonts w:ascii="Pericles" w:hAnsi="Pericles"/>
-                <w:sz w:val="16"/>
-                <w:szCs w:val="16"/>
-              </w:rPr>
-              <w:t>+++</w:t>
-            </w:r>
-          </w:p>
-        </w:tc>
-        <w:tc>
-          <w:tcPr>
-            <w:tcW w:w="0" w:type="auto"/>
-          </w:tcPr>
-          <w:p>
-            <w:pPr>
-              <w:pStyle w:val="ListParagraph"/>
-              <w:numPr>
-                <w:ilvl w:val="0"/>
-                <w:numId w:val="1"/>
-              </w:numPr>
-              <w:spacing w:line="240" w:lineRule="auto"/>
-              <w:rPr>
-                <w:rFonts w:ascii="Pericles" w:hAnsi="Pericles"/>
-                <w:sz w:val="16"/>
-                <w:szCs w:val="16"/>
-              </w:rPr>
-            </w:pPr>
-            <w:r>
-              <w:rPr>
-                <w:rFonts w:ascii="Pericles" w:hAnsi="Pericles"/>
-                <w:sz w:val="16"/>
-                <w:szCs w:val="16"/>
-              </w:rPr>
-              <w:t>Alchemical healing for 2d6 hit points</w:t>
-            </w:r>
-          </w:p>
-        </w:tc>
-      </w:tr>
-      <w:tr>
-        <w:tc>
-          <w:tcPr>
-            <w:tcW w:w="0" w:type="auto"/>
-          </w:tcPr>
-          <w:p>
-            <w:pPr>
-              <w:rPr>
-                <w:rFonts w:ascii="Pericles" w:hAnsi="Pericles"/>
-                <w:sz w:val="16"/>
-                <w:szCs w:val="16"/>
-              </w:rPr>
-            </w:pPr>
-            <w:r>
-              <w:rPr>
-                <w:rFonts w:ascii="Pericles" w:hAnsi="Pericles"/>
-                <w:sz w:val="16"/>
-                <w:szCs w:val="16"/>
-              </w:rPr>
-              <w:t>Invisibility</w:t>
-            </w:r>
-          </w:p>
-        </w:tc>
-        <w:tc>
-          <w:tcPr>
-            <w:tcW w:w="0" w:type="auto"/>
-          </w:tcPr>
-          <w:p>
-            <w:pPr>
-              <w:jc w:val="right"/>
-              <w:rPr>
-                <w:rFonts w:ascii="Pericles" w:hAnsi="Pericles"/>
-                <w:sz w:val="16"/>
-                <w:szCs w:val="16"/>
-              </w:rPr>
-            </w:pPr>
-            <w:r>
-              <w:rPr>
-                <w:rFonts w:ascii="Pericles" w:hAnsi="Pericles"/>
-                <w:sz w:val="16"/>
-                <w:szCs w:val="16"/>
-              </w:rPr>
-              <w:t>+++</w:t>
-            </w:r>
-          </w:p>
-        </w:tc>
-        <w:tc>
-          <w:tcPr>
-            <w:tcW w:w="0" w:type="auto"/>
-          </w:tcPr>
-          <w:p>
-            <w:pPr>
-              <w:pStyle w:val="ListParagraph"/>
-              <w:numPr>
-                <w:ilvl w:val="0"/>
-                <w:numId w:val="1"/>
-              </w:numPr>
-              <w:spacing w:line="240" w:lineRule="auto"/>
-              <w:rPr>
-                <w:rFonts w:ascii="Pericles" w:hAnsi="Pericles"/>
-                <w:sz w:val="16"/>
-                <w:szCs w:val="16"/>
-              </w:rPr>
-            </w:pPr>
-            <w:r>
-              <w:rPr>
-                <w:rFonts w:ascii="Pericles" w:hAnsi="Pericles"/>
-                <w:sz w:val="16"/>
-                <w:szCs w:val="16"/>
-              </w:rPr>
-              <w:t>Turns the user invisible</w:t>
-            </w:r>
-          </w:p>
-        </w:tc>
-      </w:tr>
-      <w:tr>
-        <w:tc>
-          <w:tcPr>
-            <w:tcW w:w="0" w:type="auto"/>
-          </w:tcPr>
-          <w:p>
-            <w:pPr>
-              <w:rPr>
-                <w:rFonts w:ascii="Pericles" w:hAnsi="Pericles"/>
-                <w:sz w:val="16"/>
-                <w:szCs w:val="16"/>
-              </w:rPr>
-            </w:pPr>
-            <w:r>
-              <w:rPr>
-                <w:rFonts w:ascii="Pericles" w:hAnsi="Pericles"/>
-                <w:sz w:val="16"/>
-                <w:szCs w:val="16"/>
-              </w:rPr>
-              <w:t>Iron Skin</w:t>
-            </w:r>
-          </w:p>
-        </w:tc>
-        <w:tc>
-          <w:tcPr>
-            <w:tcW w:w="0" w:type="auto"/>
-          </w:tcPr>
-          <w:p>
-            <w:pPr>
-              <w:jc w:val="right"/>
-              <w:rPr>
-                <w:rFonts w:ascii="Pericles" w:hAnsi="Pericles"/>
-                <w:sz w:val="16"/>
-                <w:szCs w:val="16"/>
-              </w:rPr>
-            </w:pPr>
-            <w:r>
-              <w:rPr>
-                <w:rFonts w:ascii="Pericles" w:hAnsi="Pericles"/>
-                <w:sz w:val="16"/>
-                <w:szCs w:val="16"/>
-              </w:rPr>
-              <w:t>++</w:t>
-            </w:r>
-          </w:p>
-        </w:tc>
-        <w:tc>
-          <w:tcPr>
-            <w:tcW w:w="0" w:type="auto"/>
-          </w:tcPr>
-          <w:p>
-            <w:pPr>
-              <w:pStyle w:val="ListParagraph"/>
-              <w:numPr>
-                <w:ilvl w:val="0"/>
-                <w:numId w:val="1"/>
-              </w:numPr>
-              <w:spacing w:line="240" w:lineRule="auto"/>
-              <w:rPr>
-                <w:rFonts w:ascii="Pericles" w:hAnsi="Pericles"/>
-                <w:sz w:val="16"/>
-                <w:szCs w:val="16"/>
-              </w:rPr>
-            </w:pPr>
-            <w:r>
-              <w:rPr>
-                <w:rFonts w:ascii="Pericles" w:hAnsi="Pericles"/>
-                <w:sz w:val="16"/>
-                <w:szCs w:val="16"/>
-              </w:rPr>
-              <w:t>+1 AV for 1 hour</w:t>
-            </w:r>
-          </w:p>
-          <w:p>
-            <w:pPr>
-              <w:pStyle w:val="ListParagraph"/>
-              <w:numPr>
-                <w:ilvl w:val="0"/>
-                <w:numId w:val="1"/>
-              </w:numPr>
-              <w:spacing w:line="240" w:lineRule="auto"/>
-              <w:rPr>
-                <w:rFonts w:ascii="Pericles" w:hAnsi="Pericles"/>
-                <w:sz w:val="16"/>
-                <w:szCs w:val="16"/>
-              </w:rPr>
-            </w:pPr>
-            <w:r>
-              <w:rPr>
-                <w:rFonts w:ascii="Pericles" w:hAnsi="Pericles"/>
-                <w:sz w:val="16"/>
-                <w:szCs w:val="16"/>
-              </w:rPr>
-              <w:t>+1 defense for 1 hour</w:t>
-            </w:r>
           </w:p>
         </w:tc>
       </w:tr>

</xml_diff>